<commit_message>
Add Create_Insert_Update solution for HotelDb
</commit_message>
<xml_diff>
--- a/XI class/01. OOP - Module 1/05. Loops/Loops-Advanced-Exercises.docx
+++ b/XI class/01. OOP - Module 1/05. Loops/Loops-Advanced-Exercises.docx
@@ -16705,7 +16705,7 @@
           <w:noProof/>
         </w:rPr>
         <w:drawing>
-          <wp:inline distT="0" distB="0" distL="0" distR="0" wp14:anchorId="57757657" wp14:editId="162316D7">
+          <wp:inline distT="0" distB="0" distL="0" distR="0" wp14:anchorId="57757657" wp14:editId="2A455C02">
             <wp:extent cx="2714836" cy="2664826"/>
             <wp:effectExtent l="0" t="0" r="0" b="0"/>
             <wp:docPr id="36" name="Picture 36"/>
@@ -16759,7 +16759,7 @@
           <w:noProof/>
         </w:rPr>
         <w:drawing>
-          <wp:inline distT="0" distB="0" distL="0" distR="0" wp14:anchorId="39FC13AA" wp14:editId="1F1C2779">
+          <wp:inline distT="0" distB="0" distL="0" distR="0" wp14:anchorId="39FC13AA" wp14:editId="160A755E">
             <wp:extent cx="2712362" cy="2662398"/>
             <wp:effectExtent l="0" t="0" r="0" b="0"/>
             <wp:docPr id="39" name="Picture 39"/>
@@ -17973,15 +17973,34 @@
               <w:spacing w:before="20" w:after="20" w:line="276" w:lineRule="auto"/>
               <w:rPr>
                 <w:rFonts w:ascii="Consolas" w:eastAsia="Calibri" w:hAnsi="Consolas" w:cs="Times New Roman"/>
-                <w:lang w:val="bg-BG"/>
+                <w:noProof/>
               </w:rPr>
             </w:pPr>
             <w:r>
               <w:rPr>
                 <w:rFonts w:ascii="Consolas" w:eastAsia="Calibri" w:hAnsi="Consolas" w:cs="Times New Roman"/>
                 <w:noProof/>
-              </w:rPr>
-              <w:t xml:space="preserve"> </w:t>
+                <w:highlight w:val="yellow"/>
+              </w:rPr>
+              <w:t>10</w:t>
+            </w:r>
+          </w:p>
+          <w:p>
+            <w:pPr>
+              <w:spacing w:before="20" w:after="20" w:line="276" w:lineRule="auto"/>
+              <w:rPr>
+                <w:rFonts w:ascii="Consolas" w:eastAsia="Calibri" w:hAnsi="Consolas" w:cs="Times New Roman"/>
+                <w:lang w:val="en-GB"/>
+              </w:rPr>
+            </w:pPr>
+            <w:r>
+              <w:rPr>
+                <w:rFonts w:ascii="Consolas" w:eastAsia="Calibri" w:hAnsi="Consolas" w:cs="Times New Roman"/>
+                <w:noProof/>
+                <w:highlight w:val="red"/>
+                <w:lang w:val="en-GB"/>
+              </w:rPr>
+              <w:t>750</w:t>
             </w:r>
           </w:p>
           <w:p>
@@ -18085,6 +18104,7 @@
                 <w:noProof/>
                 <w:highlight w:val="cyan"/>
               </w:rPr>
+              <w:lastRenderedPageBreak/>
               <w:t>Facebook</w:t>
             </w:r>
           </w:p>
@@ -18102,7 +18122,6 @@
                 <w:noProof/>
                 <w:highlight w:val="cyan"/>
               </w:rPr>
-              <w:lastRenderedPageBreak/>
               <w:t>Facebook</w:t>
             </w:r>
           </w:p>
@@ -18193,6 +18212,7 @@
             </w:r>
             <w:r>
               <w:rPr>
+                <w:highlight w:val="red"/>
                 <w:shd w:val="clear" w:color="auto" w:fill="FABF8F" w:themeFill="accent6" w:themeFillTint="99"/>
               </w:rPr>
               <w:t>750</w:t>

</xml_diff>